<commit_message>
lagi ngerjain use case skenario
</commit_message>
<xml_diff>
--- a/Template SKPL OO Reparasi Penyewaan Mobil..docx
+++ b/Template SKPL OO Reparasi Penyewaan Mobil..docx
@@ -5467,11 +5467,9 @@
             <w:r>
               <w:t xml:space="preserve"> </w:t>
             </w:r>
-            <w:proofErr w:type="spellStart"/>
-            <w:r>
-              <w:t>sistem</w:t>
-            </w:r>
-            <w:proofErr w:type="spellEnd"/>
+            <w:r>
+              <w:t>system</w:t>
+            </w:r>
           </w:p>
         </w:tc>
         <w:tc>
@@ -7571,7 +7569,13 @@
               <w:rPr>
                 <w:i/>
               </w:rPr>
-              <w:t>operator</w:t>
+              <w:t>O</w:t>
+            </w:r>
+            <w:r>
+              <w:rPr>
+                <w:i/>
+              </w:rPr>
+              <w:t>perator</w:t>
             </w:r>
           </w:p>
         </w:tc>
@@ -7699,11 +7703,9 @@
       <w:r>
         <w:t xml:space="preserve"> Use Case</w:t>
       </w:r>
-      <w:bookmarkStart w:id="30" w:name="_GoBack"/>
       <w:bookmarkEnd w:id="27"/>
       <w:bookmarkEnd w:id="28"/>
       <w:bookmarkEnd w:id="29"/>
-      <w:bookmarkEnd w:id="30"/>
     </w:p>
     <w:p>
       <w:pPr>
@@ -7856,6 +7858,26 @@
               <w:rPr>
                 <w:i/>
               </w:rPr>
+              <w:t>jenis</w:t>
+            </w:r>
+            <w:proofErr w:type="spellEnd"/>
+            <w:r>
+              <w:rPr>
+                <w:i/>
+              </w:rPr>
+              <w:t xml:space="preserve"> </w:t>
+            </w:r>
+            <w:r>
+              <w:rPr>
+                <w:i/>
+              </w:rPr>
+              <w:t xml:space="preserve"> </w:t>
+            </w:r>
+            <w:proofErr w:type="spellStart"/>
+            <w:r>
+              <w:rPr>
+                <w:i/>
+              </w:rPr>
               <w:t>mobil</w:t>
             </w:r>
             <w:proofErr w:type="spellEnd"/>
@@ -7884,7 +7906,21 @@
                 <w:i/>
                 <w:lang w:val="sv-SE"/>
               </w:rPr>
-              <w:t>tem  menampilkan daftar moil yang bisa di pilih oleh penyew</w:t>
+              <w:t>tem  menampilkan daftar mo</w:t>
+            </w:r>
+            <w:r>
+              <w:rPr>
+                <w:i/>
+                <w:lang w:val="sv-SE"/>
+              </w:rPr>
+              <w:t>b</w:t>
+            </w:r>
+            <w:r>
+              <w:rPr>
+                <w:i/>
+                <w:lang w:val="sv-SE"/>
+              </w:rPr>
+              <w:t>il yang bisa di pilih oleh penyew</w:t>
             </w:r>
             <w:r>
               <w:rPr>
@@ -7908,6 +7944,13 @@
                 <w:lang w:val="sv-SE"/>
               </w:rPr>
             </w:pPr>
+            <w:r>
+              <w:rPr>
+                <w:i/>
+                <w:lang w:val="sv-SE"/>
+              </w:rPr>
+              <w:t>UC-002</w:t>
+            </w:r>
           </w:p>
         </w:tc>
         <w:tc>
@@ -7921,6 +7964,13 @@
                 <w:lang w:val="sv-SE"/>
               </w:rPr>
             </w:pPr>
+            <w:r>
+              <w:rPr>
+                <w:i/>
+                <w:lang w:val="sv-SE"/>
+              </w:rPr>
+              <w:t xml:space="preserve">Login </w:t>
+            </w:r>
           </w:p>
         </w:tc>
         <w:tc>
@@ -7934,6 +7984,392 @@
                 <w:lang w:val="sv-SE"/>
               </w:rPr>
             </w:pPr>
+            <w:r>
+              <w:rPr>
+                <w:i/>
+                <w:lang w:val="sv-SE"/>
+              </w:rPr>
+              <w:t>Sistem meminta memasukan username beserta password</w:t>
+            </w:r>
+          </w:p>
+        </w:tc>
+      </w:tr>
+      <w:tr>
+        <w:tc>
+          <w:tcPr>
+            <w:tcW w:w="961" w:type="dxa"/>
+          </w:tcPr>
+          <w:p>
+            <w:pPr>
+              <w:rPr>
+                <w:i/>
+                <w:lang w:val="sv-SE"/>
+              </w:rPr>
+            </w:pPr>
+            <w:r>
+              <w:rPr>
+                <w:i/>
+                <w:lang w:val="sv-SE"/>
+              </w:rPr>
+              <w:t>UC-003</w:t>
+            </w:r>
+          </w:p>
+        </w:tc>
+        <w:tc>
+          <w:tcPr>
+            <w:tcW w:w="2081" w:type="dxa"/>
+          </w:tcPr>
+          <w:p>
+            <w:pPr>
+              <w:rPr>
+                <w:i/>
+                <w:lang w:val="sv-SE"/>
+              </w:rPr>
+            </w:pPr>
+            <w:r>
+              <w:rPr>
+                <w:i/>
+                <w:lang w:val="sv-SE"/>
+              </w:rPr>
+              <w:t xml:space="preserve">Menyewa </w:t>
+            </w:r>
+            <w:r>
+              <w:rPr>
+                <w:i/>
+                <w:lang w:val="sv-SE"/>
+              </w:rPr>
+              <w:t>mobil</w:t>
+            </w:r>
+          </w:p>
+        </w:tc>
+        <w:tc>
+          <w:tcPr>
+            <w:tcW w:w="6390" w:type="dxa"/>
+          </w:tcPr>
+          <w:p>
+            <w:pPr>
+              <w:rPr>
+                <w:i/>
+                <w:lang w:val="sv-SE"/>
+              </w:rPr>
+            </w:pPr>
+            <w:r>
+              <w:rPr>
+                <w:i/>
+                <w:lang w:val="sv-SE"/>
+              </w:rPr>
+              <w:t>Sistem menerima data penyewaan mulai dari jenis mobil yang dipesan,tanggal mobil akan di ambil, jumlah harga yang harus dibayar.</w:t>
+            </w:r>
+          </w:p>
+        </w:tc>
+      </w:tr>
+      <w:tr>
+        <w:tc>
+          <w:tcPr>
+            <w:tcW w:w="961" w:type="dxa"/>
+          </w:tcPr>
+          <w:p>
+            <w:pPr>
+              <w:rPr>
+                <w:i/>
+                <w:lang w:val="sv-SE"/>
+              </w:rPr>
+            </w:pPr>
+            <w:r>
+              <w:rPr>
+                <w:i/>
+                <w:lang w:val="sv-SE"/>
+              </w:rPr>
+              <w:t>UC-004</w:t>
+            </w:r>
+          </w:p>
+        </w:tc>
+        <w:tc>
+          <w:tcPr>
+            <w:tcW w:w="2081" w:type="dxa"/>
+          </w:tcPr>
+          <w:p>
+            <w:pPr>
+              <w:rPr>
+                <w:i/>
+                <w:lang w:val="sv-SE"/>
+              </w:rPr>
+            </w:pPr>
+            <w:r>
+              <w:rPr>
+                <w:i/>
+                <w:lang w:val="sv-SE"/>
+              </w:rPr>
+              <w:t>Mendaftar member</w:t>
+            </w:r>
+          </w:p>
+        </w:tc>
+        <w:tc>
+          <w:tcPr>
+            <w:tcW w:w="6390" w:type="dxa"/>
+          </w:tcPr>
+          <w:p>
+            <w:pPr>
+              <w:rPr>
+                <w:i/>
+                <w:lang w:val="sv-SE"/>
+              </w:rPr>
+            </w:pPr>
+            <w:r>
+              <w:rPr>
+                <w:i/>
+                <w:lang w:val="sv-SE"/>
+              </w:rPr>
+              <w:t>Sistem menerima pendaftaran member baru</w:t>
+            </w:r>
+          </w:p>
+        </w:tc>
+      </w:tr>
+      <w:tr>
+        <w:tc>
+          <w:tcPr>
+            <w:tcW w:w="961" w:type="dxa"/>
+          </w:tcPr>
+          <w:p>
+            <w:pPr>
+              <w:rPr>
+                <w:i/>
+                <w:lang w:val="sv-SE"/>
+              </w:rPr>
+            </w:pPr>
+            <w:r>
+              <w:rPr>
+                <w:i/>
+                <w:lang w:val="sv-SE"/>
+              </w:rPr>
+              <w:t>UC-005</w:t>
+            </w:r>
+          </w:p>
+        </w:tc>
+        <w:tc>
+          <w:tcPr>
+            <w:tcW w:w="2081" w:type="dxa"/>
+          </w:tcPr>
+          <w:p>
+            <w:pPr>
+              <w:rPr>
+                <w:i/>
+                <w:lang w:val="sv-SE"/>
+              </w:rPr>
+            </w:pPr>
+            <w:r>
+              <w:rPr>
+                <w:i/>
+                <w:lang w:val="sv-SE"/>
+              </w:rPr>
+              <w:t>Buat id</w:t>
+            </w:r>
+          </w:p>
+        </w:tc>
+        <w:tc>
+          <w:tcPr>
+            <w:tcW w:w="6390" w:type="dxa"/>
+          </w:tcPr>
+          <w:p>
+            <w:pPr>
+              <w:rPr>
+                <w:i/>
+                <w:lang w:val="sv-SE"/>
+              </w:rPr>
+            </w:pPr>
+            <w:r>
+              <w:rPr>
+                <w:i/>
+                <w:lang w:val="sv-SE"/>
+              </w:rPr>
+              <w:t>Sistem otomatis memberikan id, baik itu id member dan id penyewaan.</w:t>
+            </w:r>
+          </w:p>
+        </w:tc>
+      </w:tr>
+      <w:tr>
+        <w:tc>
+          <w:tcPr>
+            <w:tcW w:w="961" w:type="dxa"/>
+          </w:tcPr>
+          <w:p>
+            <w:pPr>
+              <w:rPr>
+                <w:i/>
+                <w:lang w:val="sv-SE"/>
+              </w:rPr>
+            </w:pPr>
+            <w:r>
+              <w:rPr>
+                <w:i/>
+                <w:lang w:val="sv-SE"/>
+              </w:rPr>
+              <w:t>UC-006</w:t>
+            </w:r>
+          </w:p>
+        </w:tc>
+        <w:tc>
+          <w:tcPr>
+            <w:tcW w:w="2081" w:type="dxa"/>
+          </w:tcPr>
+          <w:p>
+            <w:pPr>
+              <w:rPr>
+                <w:i/>
+                <w:lang w:val="sv-SE"/>
+              </w:rPr>
+            </w:pPr>
+            <w:r>
+              <w:rPr>
+                <w:i/>
+                <w:lang w:val="sv-SE"/>
+              </w:rPr>
+              <w:t>Dapatkan id</w:t>
+            </w:r>
+          </w:p>
+        </w:tc>
+        <w:tc>
+          <w:tcPr>
+            <w:tcW w:w="6390" w:type="dxa"/>
+          </w:tcPr>
+          <w:p>
+            <w:pPr>
+              <w:rPr>
+                <w:i/>
+                <w:lang w:val="sv-SE"/>
+              </w:rPr>
+            </w:pPr>
+            <w:r>
+              <w:rPr>
+                <w:i/>
+                <w:lang w:val="sv-SE"/>
+              </w:rPr>
+              <w:t>Sistem mengambil id untuk user</w:t>
+            </w:r>
+          </w:p>
+        </w:tc>
+      </w:tr>
+      <w:tr>
+        <w:tc>
+          <w:tcPr>
+            <w:tcW w:w="961" w:type="dxa"/>
+          </w:tcPr>
+          <w:p>
+            <w:pPr>
+              <w:rPr>
+                <w:i/>
+                <w:lang w:val="sv-SE"/>
+              </w:rPr>
+            </w:pPr>
+            <w:r>
+              <w:rPr>
+                <w:i/>
+                <w:lang w:val="sv-SE"/>
+              </w:rPr>
+              <w:t>UC-007</w:t>
+            </w:r>
+          </w:p>
+        </w:tc>
+        <w:tc>
+          <w:tcPr>
+            <w:tcW w:w="2081" w:type="dxa"/>
+          </w:tcPr>
+          <w:p>
+            <w:pPr>
+              <w:rPr>
+                <w:i/>
+                <w:lang w:val="sv-SE"/>
+              </w:rPr>
+            </w:pPr>
+            <w:r>
+              <w:rPr>
+                <w:i/>
+                <w:lang w:val="sv-SE"/>
+              </w:rPr>
+              <w:t>Kelola list mobil</w:t>
+            </w:r>
+          </w:p>
+        </w:tc>
+        <w:tc>
+          <w:tcPr>
+            <w:tcW w:w="6390" w:type="dxa"/>
+          </w:tcPr>
+          <w:p>
+            <w:pPr>
+              <w:rPr>
+                <w:i/>
+                <w:lang w:val="sv-SE"/>
+              </w:rPr>
+            </w:pPr>
+            <w:r>
+              <w:rPr>
+                <w:i/>
+                <w:lang w:val="sv-SE"/>
+              </w:rPr>
+              <w:t>Sistem memberikan hak kepada admin untuk mengupdate (mengubah) list mobil yang dapat disewa</w:t>
+            </w:r>
+          </w:p>
+        </w:tc>
+      </w:tr>
+      <w:tr>
+        <w:tc>
+          <w:tcPr>
+            <w:tcW w:w="961" w:type="dxa"/>
+          </w:tcPr>
+          <w:p>
+            <w:pPr>
+              <w:rPr>
+                <w:i/>
+                <w:lang w:val="sv-SE"/>
+              </w:rPr>
+            </w:pPr>
+            <w:r>
+              <w:rPr>
+                <w:i/>
+                <w:lang w:val="sv-SE"/>
+              </w:rPr>
+              <w:t>UC-008</w:t>
+            </w:r>
+          </w:p>
+        </w:tc>
+        <w:tc>
+          <w:tcPr>
+            <w:tcW w:w="2081" w:type="dxa"/>
+          </w:tcPr>
+          <w:p>
+            <w:pPr>
+              <w:rPr>
+                <w:i/>
+                <w:lang w:val="sv-SE"/>
+              </w:rPr>
+            </w:pPr>
+            <w:r>
+              <w:rPr>
+                <w:i/>
+                <w:lang w:val="sv-SE"/>
+              </w:rPr>
+              <w:t>Validasi penyewaan</w:t>
+            </w:r>
+          </w:p>
+        </w:tc>
+        <w:tc>
+          <w:tcPr>
+            <w:tcW w:w="6390" w:type="dxa"/>
+          </w:tcPr>
+          <w:p>
+            <w:pPr>
+              <w:rPr>
+                <w:i/>
+                <w:lang w:val="sv-SE"/>
+              </w:rPr>
+            </w:pPr>
+            <w:r>
+              <w:rPr>
+                <w:i/>
+                <w:lang w:val="sv-SE"/>
+              </w:rPr>
+              <w:t>Sistem bisa mengecek penyewaan dengan cara petugas menginputkan id penyewaan dan id member.</w:t>
+            </w:r>
           </w:p>
         </w:tc>
       </w:tr>
@@ -7942,11 +8378,12 @@
       <w:pPr>
         <w:pStyle w:val="Heading3"/>
       </w:pPr>
+      <w:bookmarkStart w:id="30" w:name="_Toc96752914"/>
       <w:bookmarkStart w:id="31" w:name="_Toc242602801"/>
       <w:bookmarkStart w:id="32" w:name="_Toc320098390"/>
-      <w:bookmarkStart w:id="33" w:name="_Toc96752914"/>
-      <w:proofErr w:type="spellStart"/>
-      <w:r>
+      <w:proofErr w:type="spellStart"/>
+      <w:r>
+        <w:lastRenderedPageBreak/>
         <w:t>Skenario</w:t>
       </w:r>
       <w:proofErr w:type="spellEnd"/>
@@ -7958,177 +8395,60 @@
     </w:p>
     <w:p>
       <w:pPr>
-        <w:pStyle w:val="BodyText"/>
-      </w:pPr>
-      <w:proofErr w:type="spellStart"/>
-      <w:r>
-        <w:rPr>
-          <w:rStyle w:val="BodyTextChar"/>
-        </w:rPr>
-        <w:t>Bagian</w:t>
-      </w:r>
-      <w:proofErr w:type="spellEnd"/>
-      <w:r>
-        <w:rPr>
-          <w:rStyle w:val="BodyTextChar"/>
+        <w:rPr>
+          <w:i/>
+        </w:rPr>
+      </w:pPr>
+      <w:proofErr w:type="spellStart"/>
+      <w:r>
+        <w:rPr>
+          <w:i/>
+        </w:rPr>
+        <w:t>Nama</w:t>
+      </w:r>
+      <w:proofErr w:type="spellEnd"/>
+      <w:r>
+        <w:rPr>
+          <w:i/>
+        </w:rPr>
+        <w:t xml:space="preserve"> Use Case: </w:t>
+      </w:r>
+      <w:proofErr w:type="spellStart"/>
+      <w:r>
+        <w:rPr>
+          <w:i/>
+        </w:rPr>
+        <w:t>memilih</w:t>
+      </w:r>
+      <w:proofErr w:type="spellEnd"/>
+      <w:r>
+        <w:rPr>
+          <w:i/>
         </w:rPr>
         <w:t xml:space="preserve"> </w:t>
       </w:r>
       <w:proofErr w:type="spellStart"/>
       <w:r>
         <w:rPr>
-          <w:rStyle w:val="BodyTextChar"/>
-        </w:rPr>
-        <w:t>ini</w:t>
-      </w:r>
-      <w:proofErr w:type="spellEnd"/>
-      <w:r>
-        <w:rPr>
-          <w:rStyle w:val="BodyTextChar"/>
+          <w:i/>
+        </w:rPr>
+        <w:t>jenis</w:t>
+      </w:r>
+      <w:proofErr w:type="spellEnd"/>
+      <w:r>
+        <w:rPr>
+          <w:i/>
         </w:rPr>
         <w:t xml:space="preserve"> </w:t>
       </w:r>
       <w:proofErr w:type="spellStart"/>
       <w:r>
         <w:rPr>
-          <w:rStyle w:val="BodyTextChar"/>
-        </w:rPr>
-        <w:t>diisi</w:t>
-      </w:r>
-      <w:proofErr w:type="spellEnd"/>
-      <w:r>
-        <w:rPr>
-          <w:rStyle w:val="BodyTextChar"/>
-        </w:rPr>
-        <w:t xml:space="preserve"> </w:t>
-      </w:r>
-      <w:proofErr w:type="spellStart"/>
-      <w:r>
-        <w:rPr>
-          <w:rStyle w:val="BodyTextChar"/>
-        </w:rPr>
-        <w:t>dengan</w:t>
-      </w:r>
-      <w:proofErr w:type="spellEnd"/>
-      <w:r>
-        <w:rPr>
-          <w:rStyle w:val="BodyTextChar"/>
-        </w:rPr>
-        <w:t xml:space="preserve"> </w:t>
-      </w:r>
-      <w:proofErr w:type="spellStart"/>
-      <w:r>
-        <w:t>skenario</w:t>
-      </w:r>
-      <w:proofErr w:type="spellEnd"/>
-      <w:r>
-        <w:t xml:space="preserve"> (</w:t>
-      </w:r>
-      <w:r>
-        <w:rPr>
           <w:i/>
         </w:rPr>
-        <w:t>flow of event</w:t>
-      </w:r>
-      <w:r>
-        <w:t xml:space="preserve">) </w:t>
-      </w:r>
-      <w:proofErr w:type="spellStart"/>
-      <w:r>
-        <w:t>untuk</w:t>
-      </w:r>
-      <w:proofErr w:type="spellEnd"/>
-      <w:r>
-        <w:t xml:space="preserve"> </w:t>
-      </w:r>
-      <w:proofErr w:type="spellStart"/>
-      <w:r>
-        <w:t>beberapa</w:t>
-      </w:r>
-      <w:proofErr w:type="spellEnd"/>
-      <w:r>
-        <w:t xml:space="preserve"> use case </w:t>
-      </w:r>
-      <w:proofErr w:type="spellStart"/>
-      <w:r>
-        <w:t>utama</w:t>
-      </w:r>
-      <w:proofErr w:type="spellEnd"/>
-      <w:r>
-        <w:t xml:space="preserve">, yang </w:t>
-      </w:r>
-      <w:proofErr w:type="spellStart"/>
-      <w:r>
-        <w:t>menggambarkan</w:t>
-      </w:r>
-      <w:proofErr w:type="spellEnd"/>
-      <w:r>
-        <w:t xml:space="preserve"> </w:t>
-      </w:r>
-      <w:proofErr w:type="spellStart"/>
-      <w:r>
-        <w:t>urutan</w:t>
-      </w:r>
-      <w:proofErr w:type="spellEnd"/>
-      <w:r>
-        <w:t xml:space="preserve"> </w:t>
-      </w:r>
-      <w:proofErr w:type="spellStart"/>
-      <w:r>
-        <w:t>interaksi</w:t>
-      </w:r>
-      <w:proofErr w:type="spellEnd"/>
-      <w:r>
-        <w:t xml:space="preserve"> actor </w:t>
-      </w:r>
-      <w:proofErr w:type="spellStart"/>
-      <w:r>
-        <w:t>dengan</w:t>
-      </w:r>
-      <w:proofErr w:type="spellEnd"/>
-      <w:r>
-        <w:t xml:space="preserve"> use case </w:t>
-      </w:r>
-      <w:proofErr w:type="spellStart"/>
-      <w:r>
-        <w:t>tersebut</w:t>
-      </w:r>
-      <w:proofErr w:type="spellEnd"/>
-      <w:r>
-        <w:t xml:space="preserve">, </w:t>
-      </w:r>
-      <w:proofErr w:type="spellStart"/>
-      <w:r>
-        <w:t>dari</w:t>
-      </w:r>
-      <w:proofErr w:type="spellEnd"/>
-      <w:r>
-        <w:t xml:space="preserve"> </w:t>
-      </w:r>
-      <w:proofErr w:type="spellStart"/>
-      <w:r>
-        <w:t>awal</w:t>
-      </w:r>
-      <w:proofErr w:type="spellEnd"/>
-      <w:r>
-        <w:t xml:space="preserve"> </w:t>
-      </w:r>
-      <w:proofErr w:type="spellStart"/>
-      <w:r>
-        <w:t>sampai</w:t>
-      </w:r>
-      <w:proofErr w:type="spellEnd"/>
-      <w:r>
-        <w:t xml:space="preserve"> </w:t>
-      </w:r>
-      <w:proofErr w:type="spellStart"/>
-      <w:r>
-        <w:t>akhir</w:t>
-      </w:r>
-      <w:proofErr w:type="spellEnd"/>
-      <w:r>
-        <w:t xml:space="preserve">. </w:t>
-      </w:r>
+        <w:t>mobil</w:t>
+      </w:r>
+      <w:proofErr w:type="spellEnd"/>
     </w:p>
     <w:p>
       <w:pPr>
@@ -8136,104 +8456,11 @@
           <w:i/>
         </w:rPr>
       </w:pPr>
-    </w:p>
-    <w:p>
-      <w:pPr>
+      <w:proofErr w:type="spellStart"/>
+      <w:r>
         <w:rPr>
           <w:i/>
         </w:rPr>
-      </w:pPr>
-    </w:p>
-    <w:p>
-      <w:pPr>
-        <w:rPr>
-          <w:i/>
-        </w:rPr>
-      </w:pPr>
-      <w:proofErr w:type="spellStart"/>
-      <w:r>
-        <w:rPr>
-          <w:i/>
-        </w:rPr>
-        <w:t>Contoh</w:t>
-      </w:r>
-      <w:proofErr w:type="spellEnd"/>
-      <w:r>
-        <w:rPr>
-          <w:i/>
-        </w:rPr>
-        <w:t>:</w:t>
-      </w:r>
-    </w:p>
-    <w:p>
-      <w:pPr>
-        <w:rPr>
-          <w:i/>
-        </w:rPr>
-      </w:pPr>
-      <w:proofErr w:type="spellStart"/>
-      <w:r>
-        <w:rPr>
-          <w:i/>
-        </w:rPr>
-        <w:t>Nama</w:t>
-      </w:r>
-      <w:proofErr w:type="spellEnd"/>
-      <w:r>
-        <w:rPr>
-          <w:i/>
-        </w:rPr>
-        <w:t xml:space="preserve"> Use Case: </w:t>
-      </w:r>
-      <w:proofErr w:type="spellStart"/>
-      <w:r>
-        <w:rPr>
-          <w:i/>
-        </w:rPr>
-        <w:t>Melihat</w:t>
-      </w:r>
-      <w:proofErr w:type="spellEnd"/>
-      <w:r>
-        <w:rPr>
-          <w:i/>
-        </w:rPr>
-        <w:t xml:space="preserve"> </w:t>
-      </w:r>
-      <w:proofErr w:type="spellStart"/>
-      <w:r>
-        <w:rPr>
-          <w:i/>
-        </w:rPr>
-        <w:t>daftar</w:t>
-      </w:r>
-      <w:proofErr w:type="spellEnd"/>
-      <w:r>
-        <w:rPr>
-          <w:i/>
-        </w:rPr>
-        <w:t xml:space="preserve"> </w:t>
-      </w:r>
-      <w:proofErr w:type="spellStart"/>
-      <w:r>
-        <w:rPr>
-          <w:i/>
-        </w:rPr>
-        <w:t>produk</w:t>
-      </w:r>
-      <w:proofErr w:type="spellEnd"/>
-    </w:p>
-    <w:p>
-      <w:pPr>
-        <w:rPr>
-          <w:i/>
-        </w:rPr>
-      </w:pPr>
-      <w:proofErr w:type="spellStart"/>
-      <w:r>
-        <w:rPr>
-          <w:i/>
-        </w:rPr>
-        <w:lastRenderedPageBreak/>
         <w:t>Skenario</w:t>
       </w:r>
       <w:proofErr w:type="spellEnd"/>
@@ -8860,12 +9087,1487 @@
     </w:p>
     <w:p>
       <w:pPr>
+        <w:rPr>
+          <w:i/>
+          <w:lang w:val="sv-SE"/>
+        </w:rPr>
+      </w:pPr>
+      <w:r>
+        <w:rPr>
+          <w:i/>
+          <w:lang w:val="sv-SE"/>
+        </w:rPr>
+        <w:t>Nama use case : Login</w:t>
+      </w:r>
+    </w:p>
+    <w:p>
+      <w:pPr>
+        <w:rPr>
+          <w:i/>
+          <w:lang w:val="sv-SE"/>
+        </w:rPr>
+      </w:pPr>
+      <w:r>
+        <w:rPr>
+          <w:i/>
+          <w:lang w:val="sv-SE"/>
+        </w:rPr>
+        <w:t>Use case scenario</w:t>
+      </w:r>
+    </w:p>
+    <w:tbl>
+      <w:tblPr>
+        <w:tblW w:w="0" w:type="auto"/>
+        <w:tblBorders>
+          <w:top w:val="single" w:sz="4" w:space="0" w:color="auto"/>
+          <w:left w:val="single" w:sz="4" w:space="0" w:color="auto"/>
+          <w:bottom w:val="single" w:sz="4" w:space="0" w:color="auto"/>
+          <w:right w:val="single" w:sz="4" w:space="0" w:color="auto"/>
+          <w:insideH w:val="single" w:sz="4" w:space="0" w:color="auto"/>
+          <w:insideV w:val="single" w:sz="4" w:space="0" w:color="auto"/>
+        </w:tblBorders>
+        <w:tblLook w:val="01E0" w:firstRow="1" w:lastRow="1" w:firstColumn="1" w:lastColumn="1" w:noHBand="0" w:noVBand="0"/>
+      </w:tblPr>
+      <w:tblGrid>
+        <w:gridCol w:w="4644"/>
+        <w:gridCol w:w="4644"/>
+      </w:tblGrid>
+      <w:tr>
+        <w:tc>
+          <w:tcPr>
+            <w:tcW w:w="4644" w:type="dxa"/>
+            <w:tcBorders>
+              <w:bottom w:val="single" w:sz="4" w:space="0" w:color="auto"/>
+            </w:tcBorders>
+          </w:tcPr>
+          <w:p>
+            <w:pPr>
+              <w:jc w:val="center"/>
+              <w:rPr>
+                <w:b/>
+                <w:i/>
+              </w:rPr>
+            </w:pPr>
+            <w:proofErr w:type="spellStart"/>
+            <w:r>
+              <w:rPr>
+                <w:b/>
+                <w:i/>
+              </w:rPr>
+              <w:t>Aksi</w:t>
+            </w:r>
+            <w:proofErr w:type="spellEnd"/>
+            <w:r>
+              <w:rPr>
+                <w:b/>
+                <w:i/>
+              </w:rPr>
+              <w:t xml:space="preserve"> Actor</w:t>
+            </w:r>
+          </w:p>
+        </w:tc>
+        <w:tc>
+          <w:tcPr>
+            <w:tcW w:w="4644" w:type="dxa"/>
+            <w:tcBorders>
+              <w:bottom w:val="single" w:sz="4" w:space="0" w:color="auto"/>
+            </w:tcBorders>
+          </w:tcPr>
+          <w:p>
+            <w:pPr>
+              <w:jc w:val="center"/>
+              <w:rPr>
+                <w:b/>
+                <w:i/>
+              </w:rPr>
+            </w:pPr>
+            <w:proofErr w:type="spellStart"/>
+            <w:r>
+              <w:rPr>
+                <w:b/>
+                <w:i/>
+              </w:rPr>
+              <w:t>Reaksi</w:t>
+            </w:r>
+            <w:proofErr w:type="spellEnd"/>
+            <w:r>
+              <w:rPr>
+                <w:b/>
+                <w:i/>
+              </w:rPr>
+              <w:t xml:space="preserve"> </w:t>
+            </w:r>
+            <w:proofErr w:type="spellStart"/>
+            <w:r>
+              <w:rPr>
+                <w:b/>
+                <w:i/>
+              </w:rPr>
+              <w:t>Sistem</w:t>
+            </w:r>
+            <w:proofErr w:type="spellEnd"/>
+          </w:p>
+        </w:tc>
+      </w:tr>
+      <w:tr>
+        <w:tc>
+          <w:tcPr>
+            <w:tcW w:w="4644" w:type="dxa"/>
+            <w:tcBorders>
+              <w:top w:val="single" w:sz="4" w:space="0" w:color="auto"/>
+              <w:left w:val="single" w:sz="4" w:space="0" w:color="auto"/>
+              <w:bottom w:val="single" w:sz="4" w:space="0" w:color="auto"/>
+              <w:right w:val="nil"/>
+            </w:tcBorders>
+          </w:tcPr>
+          <w:p>
+            <w:pPr>
+              <w:rPr>
+                <w:i/>
+              </w:rPr>
+            </w:pPr>
+            <w:proofErr w:type="spellStart"/>
+            <w:r>
+              <w:rPr>
+                <w:i/>
+              </w:rPr>
+              <w:t>Skenario</w:t>
+            </w:r>
+            <w:proofErr w:type="spellEnd"/>
+            <w:r>
+              <w:rPr>
+                <w:i/>
+              </w:rPr>
+              <w:t xml:space="preserve"> Normal</w:t>
+            </w:r>
+          </w:p>
+        </w:tc>
+        <w:tc>
+          <w:tcPr>
+            <w:tcW w:w="4644" w:type="dxa"/>
+            <w:tcBorders>
+              <w:top w:val="single" w:sz="4" w:space="0" w:color="auto"/>
+              <w:left w:val="nil"/>
+              <w:bottom w:val="single" w:sz="4" w:space="0" w:color="auto"/>
+              <w:right w:val="single" w:sz="4" w:space="0" w:color="auto"/>
+            </w:tcBorders>
+          </w:tcPr>
+          <w:p>
+            <w:pPr>
+              <w:rPr>
+                <w:i/>
+              </w:rPr>
+            </w:pPr>
+          </w:p>
+        </w:tc>
+      </w:tr>
+      <w:tr>
+        <w:trPr>
+          <w:trHeight w:val="314"/>
+        </w:trPr>
+        <w:tc>
+          <w:tcPr>
+            <w:tcW w:w="4644" w:type="dxa"/>
+            <w:tcBorders>
+              <w:top w:val="single" w:sz="4" w:space="0" w:color="auto"/>
+            </w:tcBorders>
+          </w:tcPr>
+          <w:p>
+            <w:pPr>
+              <w:rPr>
+                <w:i/>
+              </w:rPr>
+            </w:pPr>
+            <w:r>
+              <w:rPr>
+                <w:i/>
+              </w:rPr>
+              <w:t xml:space="preserve">1. </w:t>
+            </w:r>
+            <w:proofErr w:type="spellStart"/>
+            <w:r>
+              <w:rPr>
+                <w:i/>
+              </w:rPr>
+              <w:t>Memilih</w:t>
+            </w:r>
+            <w:proofErr w:type="spellEnd"/>
+            <w:r>
+              <w:rPr>
+                <w:i/>
+              </w:rPr>
+              <w:t xml:space="preserve"> menu login</w:t>
+            </w:r>
+          </w:p>
+        </w:tc>
+        <w:tc>
+          <w:tcPr>
+            <w:tcW w:w="4644" w:type="dxa"/>
+            <w:tcBorders>
+              <w:top w:val="single" w:sz="4" w:space="0" w:color="auto"/>
+            </w:tcBorders>
+          </w:tcPr>
+          <w:p>
+            <w:pPr>
+              <w:rPr>
+                <w:i/>
+              </w:rPr>
+            </w:pPr>
+          </w:p>
+        </w:tc>
+      </w:tr>
+      <w:tr>
+        <w:tc>
+          <w:tcPr>
+            <w:tcW w:w="4644" w:type="dxa"/>
+          </w:tcPr>
+          <w:p>
+            <w:pPr>
+              <w:rPr>
+                <w:i/>
+              </w:rPr>
+            </w:pPr>
+          </w:p>
+        </w:tc>
+        <w:tc>
+          <w:tcPr>
+            <w:tcW w:w="4644" w:type="dxa"/>
+          </w:tcPr>
+          <w:p>
+            <w:pPr>
+              <w:rPr>
+                <w:i/>
+                <w:lang w:val="sv-SE"/>
+              </w:rPr>
+            </w:pPr>
+            <w:r>
+              <w:rPr>
+                <w:i/>
+                <w:lang w:val="sv-SE"/>
+              </w:rPr>
+              <w:t xml:space="preserve">2.  Menampilkan </w:t>
+            </w:r>
+            <w:r>
+              <w:rPr>
+                <w:i/>
+                <w:lang w:val="sv-SE"/>
+              </w:rPr>
+              <w:t>form login</w:t>
+            </w:r>
+          </w:p>
+        </w:tc>
+      </w:tr>
+      <w:tr>
+        <w:tc>
+          <w:tcPr>
+            <w:tcW w:w="4644" w:type="dxa"/>
+          </w:tcPr>
+          <w:p>
+            <w:pPr>
+              <w:rPr>
+                <w:i/>
+              </w:rPr>
+            </w:pPr>
+            <w:r>
+              <w:rPr>
+                <w:i/>
+              </w:rPr>
+              <w:t xml:space="preserve">3. </w:t>
+            </w:r>
+            <w:proofErr w:type="spellStart"/>
+            <w:r>
+              <w:rPr>
+                <w:i/>
+              </w:rPr>
+              <w:t>memasukan</w:t>
+            </w:r>
+            <w:proofErr w:type="spellEnd"/>
+            <w:r>
+              <w:rPr>
+                <w:i/>
+              </w:rPr>
+              <w:t xml:space="preserve"> username </w:t>
+            </w:r>
+            <w:proofErr w:type="spellStart"/>
+            <w:r>
+              <w:rPr>
+                <w:i/>
+              </w:rPr>
+              <w:t>serta</w:t>
+            </w:r>
+            <w:proofErr w:type="spellEnd"/>
+            <w:r>
+              <w:rPr>
+                <w:i/>
+              </w:rPr>
+              <w:t xml:space="preserve"> password</w:t>
+            </w:r>
+          </w:p>
+        </w:tc>
+        <w:tc>
+          <w:tcPr>
+            <w:tcW w:w="4644" w:type="dxa"/>
+          </w:tcPr>
+          <w:p>
+            <w:pPr>
+              <w:rPr>
+                <w:i/>
+              </w:rPr>
+            </w:pPr>
+          </w:p>
+        </w:tc>
+      </w:tr>
+      <w:tr>
+        <w:tc>
+          <w:tcPr>
+            <w:tcW w:w="4644" w:type="dxa"/>
+          </w:tcPr>
+          <w:p>
+            <w:pPr>
+              <w:rPr>
+                <w:i/>
+              </w:rPr>
+            </w:pPr>
+          </w:p>
+        </w:tc>
+        <w:tc>
+          <w:tcPr>
+            <w:tcW w:w="4644" w:type="dxa"/>
+          </w:tcPr>
+          <w:p>
+            <w:pPr>
+              <w:rPr>
+                <w:i/>
+              </w:rPr>
+            </w:pPr>
+            <w:r>
+              <w:rPr>
+                <w:i/>
+              </w:rPr>
+              <w:t xml:space="preserve">4. </w:t>
+            </w:r>
+            <w:proofErr w:type="spellStart"/>
+            <w:proofErr w:type="gramStart"/>
+            <w:r>
+              <w:rPr>
+                <w:i/>
+              </w:rPr>
+              <w:t>menampilkan</w:t>
+            </w:r>
+            <w:proofErr w:type="spellEnd"/>
+            <w:proofErr w:type="gramEnd"/>
+            <w:r>
+              <w:rPr>
+                <w:i/>
+              </w:rPr>
+              <w:t xml:space="preserve"> </w:t>
+            </w:r>
+            <w:proofErr w:type="spellStart"/>
+            <w:r>
+              <w:rPr>
+                <w:i/>
+              </w:rPr>
+              <w:t>pesan</w:t>
+            </w:r>
+            <w:proofErr w:type="spellEnd"/>
+            <w:r>
+              <w:rPr>
+                <w:i/>
+              </w:rPr>
+              <w:t xml:space="preserve"> login </w:t>
+            </w:r>
+            <w:proofErr w:type="spellStart"/>
+            <w:r>
+              <w:rPr>
+                <w:i/>
+              </w:rPr>
+              <w:t>sukses</w:t>
+            </w:r>
+            <w:proofErr w:type="spellEnd"/>
+            <w:r>
+              <w:rPr>
+                <w:i/>
+              </w:rPr>
+              <w:t xml:space="preserve"> </w:t>
+            </w:r>
+            <w:proofErr w:type="spellStart"/>
+            <w:r>
+              <w:rPr>
+                <w:i/>
+              </w:rPr>
+              <w:t>dan</w:t>
+            </w:r>
+            <w:proofErr w:type="spellEnd"/>
+            <w:r>
+              <w:rPr>
+                <w:i/>
+              </w:rPr>
+              <w:t xml:space="preserve"> </w:t>
+            </w:r>
+            <w:proofErr w:type="spellStart"/>
+            <w:r>
+              <w:rPr>
+                <w:i/>
+              </w:rPr>
+              <w:t>tampilkan</w:t>
+            </w:r>
+            <w:proofErr w:type="spellEnd"/>
+            <w:r>
+              <w:rPr>
+                <w:i/>
+              </w:rPr>
+              <w:t xml:space="preserve"> menu </w:t>
+            </w:r>
+            <w:proofErr w:type="spellStart"/>
+            <w:r>
+              <w:rPr>
+                <w:i/>
+              </w:rPr>
+              <w:t>bedasarkan</w:t>
+            </w:r>
+            <w:proofErr w:type="spellEnd"/>
+            <w:r>
+              <w:rPr>
+                <w:i/>
+              </w:rPr>
+              <w:t xml:space="preserve"> user yang </w:t>
+            </w:r>
+            <w:proofErr w:type="spellStart"/>
+            <w:r>
+              <w:rPr>
+                <w:i/>
+              </w:rPr>
+              <w:t>masuk</w:t>
+            </w:r>
+            <w:proofErr w:type="spellEnd"/>
+            <w:r>
+              <w:rPr>
+                <w:i/>
+              </w:rPr>
+              <w:t>.</w:t>
+            </w:r>
+          </w:p>
+        </w:tc>
+      </w:tr>
+      <w:tr>
+        <w:tc>
+          <w:tcPr>
+            <w:tcW w:w="4644" w:type="dxa"/>
+          </w:tcPr>
+          <w:p>
+            <w:pPr>
+              <w:rPr>
+                <w:i/>
+              </w:rPr>
+            </w:pPr>
+            <w:proofErr w:type="spellStart"/>
+            <w:r>
+              <w:rPr>
+                <w:i/>
+              </w:rPr>
+              <w:t>Skenario</w:t>
+            </w:r>
+            <w:proofErr w:type="spellEnd"/>
+            <w:r>
+              <w:rPr>
+                <w:i/>
+              </w:rPr>
+              <w:t xml:space="preserve"> </w:t>
+            </w:r>
+            <w:proofErr w:type="spellStart"/>
+            <w:r>
+              <w:rPr>
+                <w:i/>
+              </w:rPr>
+              <w:t>Alternatif</w:t>
+            </w:r>
+            <w:proofErr w:type="spellEnd"/>
+          </w:p>
+        </w:tc>
+        <w:tc>
+          <w:tcPr>
+            <w:tcW w:w="4644" w:type="dxa"/>
+          </w:tcPr>
+          <w:p>
+            <w:pPr>
+              <w:rPr>
+                <w:i/>
+              </w:rPr>
+            </w:pPr>
+          </w:p>
+        </w:tc>
+      </w:tr>
+      <w:tr>
+        <w:tc>
+          <w:tcPr>
+            <w:tcW w:w="4644" w:type="dxa"/>
+          </w:tcPr>
+          <w:p>
+            <w:pPr>
+              <w:rPr>
+                <w:i/>
+              </w:rPr>
+            </w:pPr>
+            <w:r>
+              <w:rPr>
+                <w:i/>
+              </w:rPr>
+              <w:t xml:space="preserve">1. </w:t>
+            </w:r>
+            <w:proofErr w:type="spellStart"/>
+            <w:r>
+              <w:rPr>
+                <w:i/>
+              </w:rPr>
+              <w:t>Memilih</w:t>
+            </w:r>
+            <w:proofErr w:type="spellEnd"/>
+            <w:r>
+              <w:rPr>
+                <w:i/>
+              </w:rPr>
+              <w:t xml:space="preserve"> menu login</w:t>
+            </w:r>
+          </w:p>
+        </w:tc>
+        <w:tc>
+          <w:tcPr>
+            <w:tcW w:w="4644" w:type="dxa"/>
+          </w:tcPr>
+          <w:p>
+            <w:pPr>
+              <w:rPr>
+                <w:i/>
+              </w:rPr>
+            </w:pPr>
+          </w:p>
+        </w:tc>
+      </w:tr>
+      <w:tr>
+        <w:tc>
+          <w:tcPr>
+            <w:tcW w:w="4644" w:type="dxa"/>
+          </w:tcPr>
+          <w:p>
+            <w:pPr>
+              <w:rPr>
+                <w:i/>
+              </w:rPr>
+            </w:pPr>
+          </w:p>
+        </w:tc>
+        <w:tc>
+          <w:tcPr>
+            <w:tcW w:w="4644" w:type="dxa"/>
+          </w:tcPr>
+          <w:p>
+            <w:pPr>
+              <w:rPr>
+                <w:i/>
+                <w:lang w:val="sv-SE"/>
+              </w:rPr>
+            </w:pPr>
+            <w:r>
+              <w:rPr>
+                <w:i/>
+                <w:lang w:val="sv-SE"/>
+              </w:rPr>
+              <w:t>2. Me</w:t>
+            </w:r>
+            <w:r>
+              <w:rPr>
+                <w:i/>
+                <w:lang w:val="sv-SE"/>
+              </w:rPr>
+              <w:t>nampilkan form login</w:t>
+            </w:r>
+          </w:p>
+        </w:tc>
+      </w:tr>
+      <w:tr>
+        <w:tc>
+          <w:tcPr>
+            <w:tcW w:w="4644" w:type="dxa"/>
+          </w:tcPr>
+          <w:p>
+            <w:pPr>
+              <w:rPr>
+                <w:i/>
+              </w:rPr>
+            </w:pPr>
+            <w:r>
+              <w:rPr>
+                <w:i/>
+              </w:rPr>
+              <w:t xml:space="preserve">3. </w:t>
+            </w:r>
+            <w:proofErr w:type="spellStart"/>
+            <w:r>
+              <w:rPr>
+                <w:i/>
+              </w:rPr>
+              <w:t>memasukan</w:t>
+            </w:r>
+            <w:proofErr w:type="spellEnd"/>
+            <w:r>
+              <w:rPr>
+                <w:i/>
+              </w:rPr>
+              <w:t xml:space="preserve"> username </w:t>
+            </w:r>
+            <w:proofErr w:type="spellStart"/>
+            <w:r>
+              <w:rPr>
+                <w:i/>
+              </w:rPr>
+              <w:t>serta</w:t>
+            </w:r>
+            <w:proofErr w:type="spellEnd"/>
+            <w:r>
+              <w:rPr>
+                <w:i/>
+              </w:rPr>
+              <w:t xml:space="preserve"> password</w:t>
+            </w:r>
+          </w:p>
+        </w:tc>
+        <w:tc>
+          <w:tcPr>
+            <w:tcW w:w="4644" w:type="dxa"/>
+          </w:tcPr>
+          <w:p>
+            <w:pPr>
+              <w:rPr>
+                <w:i/>
+                <w:lang w:val="sv-SE"/>
+              </w:rPr>
+            </w:pPr>
+          </w:p>
+        </w:tc>
+      </w:tr>
+      <w:tr>
+        <w:tc>
+          <w:tcPr>
+            <w:tcW w:w="4644" w:type="dxa"/>
+          </w:tcPr>
+          <w:p>
+            <w:pPr>
+              <w:rPr>
+                <w:i/>
+              </w:rPr>
+            </w:pPr>
+          </w:p>
+        </w:tc>
+        <w:tc>
+          <w:tcPr>
+            <w:tcW w:w="4644" w:type="dxa"/>
+          </w:tcPr>
+          <w:p>
+            <w:pPr>
+              <w:rPr>
+                <w:i/>
+                <w:lang w:val="sv-SE"/>
+              </w:rPr>
+            </w:pPr>
+            <w:r>
+              <w:rPr>
+                <w:i/>
+                <w:lang w:val="sv-SE"/>
+              </w:rPr>
+              <w:t>4. menampilkan pesan login gagal.</w:t>
+            </w:r>
+          </w:p>
+        </w:tc>
+      </w:tr>
+    </w:tbl>
+    <w:p>
+      <w:pPr>
+        <w:rPr>
+          <w:i/>
+          <w:lang w:val="sv-SE"/>
+        </w:rPr>
+      </w:pPr>
+    </w:p>
+    <w:p>
+      <w:pPr>
+        <w:rPr>
+          <w:i/>
+          <w:lang w:val="sv-SE"/>
+        </w:rPr>
+      </w:pPr>
+      <w:r>
+        <w:rPr>
+          <w:i/>
+          <w:lang w:val="sv-SE"/>
+        </w:rPr>
+        <w:t>Nama use case : Menyewa mobil</w:t>
+      </w:r>
+    </w:p>
+    <w:p>
+      <w:pPr>
+        <w:rPr>
+          <w:i/>
+          <w:lang w:val="sv-SE"/>
+        </w:rPr>
+      </w:pPr>
+      <w:bookmarkStart w:id="33" w:name="_GoBack"/>
+      <w:r>
+        <w:rPr>
+          <w:i/>
+          <w:lang w:val="sv-SE"/>
+        </w:rPr>
+        <w:t>Use case scenario</w:t>
+      </w:r>
+    </w:p>
+    <w:tbl>
+      <w:tblPr>
+        <w:tblW w:w="0" w:type="auto"/>
+        <w:tblBorders>
+          <w:top w:val="single" w:sz="4" w:space="0" w:color="auto"/>
+          <w:left w:val="single" w:sz="4" w:space="0" w:color="auto"/>
+          <w:bottom w:val="single" w:sz="4" w:space="0" w:color="auto"/>
+          <w:right w:val="single" w:sz="4" w:space="0" w:color="auto"/>
+          <w:insideH w:val="single" w:sz="4" w:space="0" w:color="auto"/>
+          <w:insideV w:val="single" w:sz="4" w:space="0" w:color="auto"/>
+        </w:tblBorders>
+        <w:tblLook w:val="01E0" w:firstRow="1" w:lastRow="1" w:firstColumn="1" w:lastColumn="1" w:noHBand="0" w:noVBand="0"/>
+      </w:tblPr>
+      <w:tblGrid>
+        <w:gridCol w:w="4644"/>
+        <w:gridCol w:w="4644"/>
+      </w:tblGrid>
+      <w:tr>
+        <w:tc>
+          <w:tcPr>
+            <w:tcW w:w="4644" w:type="dxa"/>
+            <w:tcBorders>
+              <w:bottom w:val="single" w:sz="4" w:space="0" w:color="auto"/>
+            </w:tcBorders>
+          </w:tcPr>
+          <w:bookmarkEnd w:id="33"/>
+          <w:p>
+            <w:pPr>
+              <w:jc w:val="center"/>
+              <w:rPr>
+                <w:b/>
+                <w:i/>
+              </w:rPr>
+            </w:pPr>
+            <w:proofErr w:type="spellStart"/>
+            <w:r>
+              <w:rPr>
+                <w:b/>
+                <w:i/>
+              </w:rPr>
+              <w:t>Aksi</w:t>
+            </w:r>
+            <w:proofErr w:type="spellEnd"/>
+            <w:r>
+              <w:rPr>
+                <w:b/>
+                <w:i/>
+              </w:rPr>
+              <w:t xml:space="preserve"> Actor</w:t>
+            </w:r>
+          </w:p>
+        </w:tc>
+        <w:tc>
+          <w:tcPr>
+            <w:tcW w:w="4644" w:type="dxa"/>
+            <w:tcBorders>
+              <w:bottom w:val="single" w:sz="4" w:space="0" w:color="auto"/>
+            </w:tcBorders>
+          </w:tcPr>
+          <w:p>
+            <w:pPr>
+              <w:jc w:val="center"/>
+              <w:rPr>
+                <w:b/>
+                <w:i/>
+              </w:rPr>
+            </w:pPr>
+            <w:proofErr w:type="spellStart"/>
+            <w:r>
+              <w:rPr>
+                <w:b/>
+                <w:i/>
+              </w:rPr>
+              <w:t>Reaksi</w:t>
+            </w:r>
+            <w:proofErr w:type="spellEnd"/>
+            <w:r>
+              <w:rPr>
+                <w:b/>
+                <w:i/>
+              </w:rPr>
+              <w:t xml:space="preserve"> </w:t>
+            </w:r>
+            <w:proofErr w:type="spellStart"/>
+            <w:r>
+              <w:rPr>
+                <w:b/>
+                <w:i/>
+              </w:rPr>
+              <w:t>Sistem</w:t>
+            </w:r>
+            <w:proofErr w:type="spellEnd"/>
+          </w:p>
+        </w:tc>
+      </w:tr>
+      <w:tr>
+        <w:tc>
+          <w:tcPr>
+            <w:tcW w:w="4644" w:type="dxa"/>
+            <w:tcBorders>
+              <w:top w:val="single" w:sz="4" w:space="0" w:color="auto"/>
+              <w:left w:val="single" w:sz="4" w:space="0" w:color="auto"/>
+              <w:bottom w:val="single" w:sz="4" w:space="0" w:color="auto"/>
+              <w:right w:val="nil"/>
+            </w:tcBorders>
+          </w:tcPr>
+          <w:p>
+            <w:pPr>
+              <w:rPr>
+                <w:i/>
+              </w:rPr>
+            </w:pPr>
+            <w:proofErr w:type="spellStart"/>
+            <w:r>
+              <w:rPr>
+                <w:b/>
+                <w:i/>
+              </w:rPr>
+              <w:t>Skenario</w:t>
+            </w:r>
+            <w:proofErr w:type="spellEnd"/>
+            <w:r>
+              <w:rPr>
+                <w:b/>
+                <w:i/>
+              </w:rPr>
+              <w:t xml:space="preserve"> Normal</w:t>
+            </w:r>
+          </w:p>
+        </w:tc>
+        <w:tc>
+          <w:tcPr>
+            <w:tcW w:w="4644" w:type="dxa"/>
+            <w:tcBorders>
+              <w:top w:val="single" w:sz="4" w:space="0" w:color="auto"/>
+              <w:left w:val="nil"/>
+              <w:bottom w:val="single" w:sz="4" w:space="0" w:color="auto"/>
+              <w:right w:val="single" w:sz="4" w:space="0" w:color="auto"/>
+            </w:tcBorders>
+          </w:tcPr>
+          <w:p>
+            <w:pPr>
+              <w:rPr>
+                <w:i/>
+              </w:rPr>
+            </w:pPr>
+          </w:p>
+        </w:tc>
+      </w:tr>
+      <w:tr>
+        <w:tc>
+          <w:tcPr>
+            <w:tcW w:w="4644" w:type="dxa"/>
+            <w:tcBorders>
+              <w:top w:val="single" w:sz="4" w:space="0" w:color="auto"/>
+              <w:left w:val="single" w:sz="4" w:space="0" w:color="auto"/>
+              <w:bottom w:val="single" w:sz="4" w:space="0" w:color="auto"/>
+              <w:right w:val="nil"/>
+            </w:tcBorders>
+          </w:tcPr>
+          <w:p>
+            <w:pPr>
+              <w:rPr>
+                <w:b/>
+                <w:i/>
+              </w:rPr>
+            </w:pPr>
+            <w:r>
+              <w:rPr>
+                <w:i/>
+              </w:rPr>
+              <w:t xml:space="preserve">Pre </w:t>
+            </w:r>
+            <w:proofErr w:type="spellStart"/>
+            <w:r>
+              <w:rPr>
+                <w:i/>
+              </w:rPr>
+              <w:t>kondisi</w:t>
+            </w:r>
+            <w:proofErr w:type="spellEnd"/>
+            <w:r>
+              <w:rPr>
+                <w:i/>
+              </w:rPr>
+              <w:t xml:space="preserve">: </w:t>
+            </w:r>
+            <w:proofErr w:type="spellStart"/>
+            <w:r>
+              <w:rPr>
+                <w:i/>
+              </w:rPr>
+              <w:t>penyewa</w:t>
+            </w:r>
+            <w:proofErr w:type="spellEnd"/>
+            <w:r>
+              <w:rPr>
+                <w:i/>
+              </w:rPr>
+              <w:t xml:space="preserve"> </w:t>
+            </w:r>
+            <w:proofErr w:type="spellStart"/>
+            <w:r>
+              <w:rPr>
+                <w:i/>
+              </w:rPr>
+              <w:t>sudah</w:t>
+            </w:r>
+            <w:proofErr w:type="spellEnd"/>
+            <w:r>
+              <w:rPr>
+                <w:i/>
+              </w:rPr>
+              <w:t xml:space="preserve"> login</w:t>
+            </w:r>
+          </w:p>
+        </w:tc>
+        <w:tc>
+          <w:tcPr>
+            <w:tcW w:w="4644" w:type="dxa"/>
+            <w:tcBorders>
+              <w:top w:val="single" w:sz="4" w:space="0" w:color="auto"/>
+              <w:left w:val="nil"/>
+              <w:bottom w:val="single" w:sz="4" w:space="0" w:color="auto"/>
+              <w:right w:val="single" w:sz="4" w:space="0" w:color="auto"/>
+            </w:tcBorders>
+          </w:tcPr>
+          <w:p>
+            <w:pPr>
+              <w:rPr>
+                <w:b/>
+                <w:i/>
+              </w:rPr>
+            </w:pPr>
+          </w:p>
+        </w:tc>
+      </w:tr>
+      <w:tr>
+        <w:trPr>
+          <w:trHeight w:val="314"/>
+        </w:trPr>
+        <w:tc>
+          <w:tcPr>
+            <w:tcW w:w="4644" w:type="dxa"/>
+            <w:tcBorders>
+              <w:top w:val="single" w:sz="4" w:space="0" w:color="auto"/>
+            </w:tcBorders>
+          </w:tcPr>
+          <w:p>
+            <w:pPr>
+              <w:rPr>
+                <w:i/>
+              </w:rPr>
+            </w:pPr>
+          </w:p>
+        </w:tc>
+        <w:tc>
+          <w:tcPr>
+            <w:tcW w:w="4644" w:type="dxa"/>
+            <w:tcBorders>
+              <w:top w:val="single" w:sz="4" w:space="0" w:color="auto"/>
+            </w:tcBorders>
+          </w:tcPr>
+          <w:p>
+            <w:pPr>
+              <w:pStyle w:val="ListParagraph"/>
+              <w:numPr>
+                <w:ilvl w:val="0"/>
+                <w:numId w:val="26"/>
+              </w:numPr>
+              <w:rPr>
+                <w:i/>
+              </w:rPr>
+            </w:pPr>
+            <w:proofErr w:type="spellStart"/>
+            <w:r>
+              <w:rPr>
+                <w:i/>
+              </w:rPr>
+              <w:t>Menampilkan</w:t>
+            </w:r>
+            <w:proofErr w:type="spellEnd"/>
+            <w:r>
+              <w:rPr>
+                <w:i/>
+              </w:rPr>
+              <w:t xml:space="preserve"> form </w:t>
+            </w:r>
+            <w:proofErr w:type="spellStart"/>
+            <w:r>
+              <w:rPr>
+                <w:i/>
+              </w:rPr>
+              <w:t>penyewaan</w:t>
+            </w:r>
+            <w:proofErr w:type="spellEnd"/>
+          </w:p>
+        </w:tc>
+      </w:tr>
+      <w:tr>
+        <w:tc>
+          <w:tcPr>
+            <w:tcW w:w="4644" w:type="dxa"/>
+          </w:tcPr>
+          <w:p>
+            <w:pPr>
+              <w:pStyle w:val="ListParagraph"/>
+              <w:numPr>
+                <w:ilvl w:val="0"/>
+                <w:numId w:val="26"/>
+              </w:numPr>
+              <w:rPr>
+                <w:i/>
+              </w:rPr>
+            </w:pPr>
+            <w:proofErr w:type="spellStart"/>
+            <w:r>
+              <w:rPr>
+                <w:i/>
+              </w:rPr>
+              <w:t>Mengisi</w:t>
+            </w:r>
+            <w:proofErr w:type="spellEnd"/>
+            <w:r>
+              <w:rPr>
+                <w:i/>
+              </w:rPr>
+              <w:t xml:space="preserve"> form </w:t>
+            </w:r>
+            <w:proofErr w:type="spellStart"/>
+            <w:r>
+              <w:rPr>
+                <w:i/>
+              </w:rPr>
+              <w:t>penyewaan</w:t>
+            </w:r>
+            <w:proofErr w:type="spellEnd"/>
+          </w:p>
+        </w:tc>
+        <w:tc>
+          <w:tcPr>
+            <w:tcW w:w="4644" w:type="dxa"/>
+          </w:tcPr>
+          <w:p>
+            <w:pPr>
+              <w:rPr>
+                <w:i/>
+                <w:lang w:val="sv-SE"/>
+              </w:rPr>
+            </w:pPr>
+          </w:p>
+        </w:tc>
+      </w:tr>
+      <w:tr>
+        <w:tc>
+          <w:tcPr>
+            <w:tcW w:w="4644" w:type="dxa"/>
+          </w:tcPr>
+          <w:p>
+            <w:pPr>
+              <w:pStyle w:val="ListParagraph"/>
+              <w:numPr>
+                <w:ilvl w:val="0"/>
+                <w:numId w:val="26"/>
+              </w:numPr>
+              <w:rPr>
+                <w:i/>
+              </w:rPr>
+            </w:pPr>
+            <w:proofErr w:type="spellStart"/>
+            <w:r>
+              <w:rPr>
+                <w:i/>
+              </w:rPr>
+              <w:t>Menekan</w:t>
+            </w:r>
+            <w:proofErr w:type="spellEnd"/>
+            <w:r>
+              <w:rPr>
+                <w:i/>
+              </w:rPr>
+              <w:t xml:space="preserve"> </w:t>
+            </w:r>
+            <w:proofErr w:type="spellStart"/>
+            <w:r>
+              <w:rPr>
+                <w:i/>
+              </w:rPr>
+              <w:t>tombol</w:t>
+            </w:r>
+            <w:proofErr w:type="spellEnd"/>
+            <w:r>
+              <w:rPr>
+                <w:i/>
+              </w:rPr>
+              <w:t xml:space="preserve"> </w:t>
+            </w:r>
+            <w:proofErr w:type="spellStart"/>
+            <w:r>
+              <w:rPr>
+                <w:i/>
+              </w:rPr>
+              <w:t>sewa</w:t>
+            </w:r>
+            <w:proofErr w:type="spellEnd"/>
+          </w:p>
+        </w:tc>
+        <w:tc>
+          <w:tcPr>
+            <w:tcW w:w="4644" w:type="dxa"/>
+          </w:tcPr>
+          <w:p>
+            <w:pPr>
+              <w:rPr>
+                <w:i/>
+              </w:rPr>
+            </w:pPr>
+          </w:p>
+        </w:tc>
+      </w:tr>
+      <w:tr>
+        <w:tc>
+          <w:tcPr>
+            <w:tcW w:w="4644" w:type="dxa"/>
+          </w:tcPr>
+          <w:p>
+            <w:pPr>
+              <w:rPr>
+                <w:i/>
+              </w:rPr>
+            </w:pPr>
+          </w:p>
+        </w:tc>
+        <w:tc>
+          <w:tcPr>
+            <w:tcW w:w="4644" w:type="dxa"/>
+          </w:tcPr>
+          <w:p>
+            <w:pPr>
+              <w:pStyle w:val="ListParagraph"/>
+              <w:numPr>
+                <w:ilvl w:val="0"/>
+                <w:numId w:val="26"/>
+              </w:numPr>
+              <w:rPr>
+                <w:i/>
+              </w:rPr>
+            </w:pPr>
+            <w:proofErr w:type="spellStart"/>
+            <w:r>
+              <w:rPr>
+                <w:i/>
+              </w:rPr>
+              <w:t>Menyimpan</w:t>
+            </w:r>
+            <w:proofErr w:type="spellEnd"/>
+            <w:r>
+              <w:rPr>
+                <w:i/>
+              </w:rPr>
+              <w:t xml:space="preserve"> data </w:t>
+            </w:r>
+            <w:proofErr w:type="spellStart"/>
+            <w:r>
+              <w:rPr>
+                <w:i/>
+              </w:rPr>
+              <w:t>penyewaan</w:t>
+            </w:r>
+            <w:proofErr w:type="spellEnd"/>
+            <w:r>
+              <w:rPr>
+                <w:i/>
+              </w:rPr>
+              <w:t xml:space="preserve"> </w:t>
+            </w:r>
+            <w:proofErr w:type="spellStart"/>
+            <w:r>
+              <w:rPr>
+                <w:i/>
+              </w:rPr>
+              <w:t>ke</w:t>
+            </w:r>
+            <w:proofErr w:type="spellEnd"/>
+            <w:r>
+              <w:rPr>
+                <w:i/>
+              </w:rPr>
+              <w:t xml:space="preserve"> database.</w:t>
+            </w:r>
+          </w:p>
+        </w:tc>
+      </w:tr>
+      <w:tr>
+        <w:tc>
+          <w:tcPr>
+            <w:tcW w:w="9288" w:type="dxa"/>
+            <w:gridSpan w:val="2"/>
+          </w:tcPr>
+          <w:p>
+            <w:pPr>
+              <w:rPr>
+                <w:i/>
+              </w:rPr>
+            </w:pPr>
+            <w:proofErr w:type="spellStart"/>
+            <w:r>
+              <w:rPr>
+                <w:b/>
+                <w:i/>
+              </w:rPr>
+              <w:t>Skenario</w:t>
+            </w:r>
+            <w:proofErr w:type="spellEnd"/>
+            <w:r>
+              <w:rPr>
+                <w:b/>
+                <w:i/>
+              </w:rPr>
+              <w:t xml:space="preserve"> </w:t>
+            </w:r>
+            <w:proofErr w:type="spellStart"/>
+            <w:r>
+              <w:rPr>
+                <w:b/>
+                <w:i/>
+              </w:rPr>
+              <w:t>Alternatif</w:t>
+            </w:r>
+            <w:proofErr w:type="spellEnd"/>
+          </w:p>
+        </w:tc>
+      </w:tr>
+      <w:tr>
+        <w:tc>
+          <w:tcPr>
+            <w:tcW w:w="9288" w:type="dxa"/>
+            <w:gridSpan w:val="2"/>
+          </w:tcPr>
+          <w:p>
+            <w:pPr>
+              <w:rPr>
+                <w:i/>
+              </w:rPr>
+            </w:pPr>
+            <w:r>
+              <w:rPr>
+                <w:i/>
+              </w:rPr>
+              <w:t xml:space="preserve">pre </w:t>
+            </w:r>
+            <w:proofErr w:type="spellStart"/>
+            <w:r>
+              <w:rPr>
+                <w:i/>
+              </w:rPr>
+              <w:t>kondisi</w:t>
+            </w:r>
+            <w:proofErr w:type="spellEnd"/>
+            <w:r>
+              <w:rPr>
+                <w:i/>
+              </w:rPr>
+              <w:t xml:space="preserve"> : </w:t>
+            </w:r>
+            <w:proofErr w:type="spellStart"/>
+            <w:r>
+              <w:rPr>
+                <w:i/>
+              </w:rPr>
+              <w:t>penyewa</w:t>
+            </w:r>
+            <w:proofErr w:type="spellEnd"/>
+            <w:r>
+              <w:rPr>
+                <w:i/>
+              </w:rPr>
+              <w:t xml:space="preserve"> </w:t>
+            </w:r>
+            <w:proofErr w:type="spellStart"/>
+            <w:r>
+              <w:rPr>
+                <w:i/>
+              </w:rPr>
+              <w:t>sudah</w:t>
+            </w:r>
+            <w:proofErr w:type="spellEnd"/>
+            <w:r>
+              <w:rPr>
+                <w:i/>
+              </w:rPr>
+              <w:t xml:space="preserve"> login</w:t>
+            </w:r>
+          </w:p>
+        </w:tc>
+      </w:tr>
+      <w:tr>
+        <w:tc>
+          <w:tcPr>
+            <w:tcW w:w="9288" w:type="dxa"/>
+            <w:gridSpan w:val="2"/>
+          </w:tcPr>
+          <w:p>
+            <w:pPr>
+              <w:pStyle w:val="ListParagraph"/>
+              <w:numPr>
+                <w:ilvl w:val="0"/>
+                <w:numId w:val="27"/>
+              </w:numPr>
+              <w:rPr>
+                <w:i/>
+              </w:rPr>
+            </w:pPr>
+            <w:proofErr w:type="spellStart"/>
+            <w:r>
+              <w:rPr>
+                <w:i/>
+              </w:rPr>
+              <w:t>Membatalkan</w:t>
+            </w:r>
+            <w:proofErr w:type="spellEnd"/>
+            <w:r>
+              <w:rPr>
+                <w:i/>
+              </w:rPr>
+              <w:t xml:space="preserve"> </w:t>
+            </w:r>
+            <w:proofErr w:type="spellStart"/>
+            <w:r>
+              <w:rPr>
+                <w:i/>
+              </w:rPr>
+              <w:t>penyewaan</w:t>
+            </w:r>
+            <w:proofErr w:type="spellEnd"/>
+            <w:r>
+              <w:rPr>
+                <w:i/>
+              </w:rPr>
+              <w:t>.</w:t>
+            </w:r>
+          </w:p>
+          <w:p>
+            <w:pPr>
+              <w:pStyle w:val="ListParagraph"/>
+              <w:numPr>
+                <w:ilvl w:val="0"/>
+                <w:numId w:val="27"/>
+              </w:numPr>
+              <w:rPr>
+                <w:i/>
+              </w:rPr>
+            </w:pPr>
+            <w:r>
+              <w:rPr>
+                <w:i/>
+              </w:rPr>
+              <w:t xml:space="preserve">Mobil yang di </w:t>
+            </w:r>
+            <w:proofErr w:type="spellStart"/>
+            <w:r>
+              <w:rPr>
+                <w:i/>
+              </w:rPr>
+              <w:t>pilih</w:t>
+            </w:r>
+            <w:proofErr w:type="spellEnd"/>
+            <w:r>
+              <w:rPr>
+                <w:i/>
+              </w:rPr>
+              <w:t xml:space="preserve"> </w:t>
+            </w:r>
+            <w:proofErr w:type="spellStart"/>
+            <w:r>
+              <w:rPr>
+                <w:i/>
+              </w:rPr>
+              <w:t>sudah</w:t>
+            </w:r>
+            <w:proofErr w:type="spellEnd"/>
+            <w:r>
+              <w:rPr>
+                <w:i/>
+              </w:rPr>
+              <w:t xml:space="preserve"> </w:t>
+            </w:r>
+            <w:proofErr w:type="spellStart"/>
+            <w:r>
+              <w:rPr>
+                <w:i/>
+              </w:rPr>
+              <w:t>disewa</w:t>
+            </w:r>
+            <w:proofErr w:type="spellEnd"/>
+            <w:r>
+              <w:rPr>
+                <w:i/>
+              </w:rPr>
+              <w:t xml:space="preserve"> (</w:t>
+            </w:r>
+            <w:proofErr w:type="spellStart"/>
+            <w:r>
+              <w:rPr>
+                <w:i/>
+              </w:rPr>
+              <w:t>tidak</w:t>
+            </w:r>
+            <w:proofErr w:type="spellEnd"/>
+            <w:r>
+              <w:rPr>
+                <w:i/>
+              </w:rPr>
+              <w:t xml:space="preserve"> </w:t>
+            </w:r>
+            <w:proofErr w:type="spellStart"/>
+            <w:r>
+              <w:rPr>
+                <w:i/>
+              </w:rPr>
+              <w:t>tersedia</w:t>
+            </w:r>
+            <w:proofErr w:type="spellEnd"/>
+            <w:r>
+              <w:rPr>
+                <w:i/>
+              </w:rPr>
+              <w:t>)</w:t>
+            </w:r>
+          </w:p>
+        </w:tc>
+      </w:tr>
+    </w:tbl>
+    <w:p>
+      <w:pPr>
+        <w:rPr>
+          <w:i/>
+          <w:lang w:val="sv-SE"/>
+        </w:rPr>
+      </w:pPr>
+    </w:p>
+    <w:p>
+      <w:pPr>
         <w:pStyle w:val="Heading2"/>
       </w:pPr>
       <w:bookmarkStart w:id="34" w:name="_Toc242602806"/>
       <w:bookmarkStart w:id="35" w:name="_Toc320098391"/>
       <w:bookmarkStart w:id="36" w:name="_Toc96755453"/>
-      <w:bookmarkEnd w:id="33"/>
+      <w:bookmarkEnd w:id="30"/>
       <w:r>
         <w:t xml:space="preserve">Diagram </w:t>
       </w:r>
@@ -9163,6 +10865,7 @@
       </w:pPr>
       <w:proofErr w:type="spellStart"/>
       <w:r>
+        <w:lastRenderedPageBreak/>
         <w:t>identifikasi</w:t>
       </w:r>
       <w:proofErr w:type="spellEnd"/>
@@ -9947,7 +11650,6 @@
             </w:r>
             <w:proofErr w:type="spellStart"/>
             <w:r>
-              <w:lastRenderedPageBreak/>
               <w:t>komunikasi</w:t>
             </w:r>
             <w:proofErr w:type="spellEnd"/>
@@ -9967,15 +11669,7 @@
               <w:rPr>
                 <w:lang w:val="sv-SE"/>
               </w:rPr>
-              <w:lastRenderedPageBreak/>
-              <w:t xml:space="preserve">Misalnya : semua tanya jawab harus dalam </w:t>
-            </w:r>
-            <w:r>
-              <w:rPr>
-                <w:lang w:val="sv-SE"/>
-              </w:rPr>
-              <w:lastRenderedPageBreak/>
-              <w:t>bahasa Indonesia</w:t>
+              <w:t>Misalnya : semua tanya jawab harus dalam bahasa Indonesia</w:t>
             </w:r>
           </w:p>
         </w:tc>
@@ -10881,6 +12575,7 @@
       <w:bookmarkStart w:id="41" w:name="_Toc320098395"/>
       <w:proofErr w:type="spellStart"/>
       <w:r>
+        <w:lastRenderedPageBreak/>
         <w:t>Kerunutan</w:t>
       </w:r>
       <w:proofErr w:type="spellEnd"/>
@@ -11474,7 +13169,6 @@
         <w:rPr>
           <w:lang w:val="id-ID"/>
         </w:rPr>
-        <w:lastRenderedPageBreak/>
         <w:t>Kebutuhan Fungsional</w:t>
       </w:r>
       <w:bookmarkEnd w:id="47"/>
@@ -12122,15 +13816,7 @@
               <w:b/>
               <w:sz w:val="22"/>
             </w:rPr>
-            <w:t>SKPL-</w:t>
-          </w:r>
-          <w:r>
-            <w:rPr>
-              <w:rFonts w:ascii="Arial" w:hAnsi="Arial"/>
-              <w:b/>
-              <w:sz w:val="22"/>
-            </w:rPr>
-            <w:t>xx</w:t>
+            <w:t>SKPL-xx</w:t>
           </w:r>
         </w:p>
       </w:tc>
@@ -12284,7 +13970,7 @@
               <w:rStyle w:val="PageNumber"/>
               <w:noProof/>
             </w:rPr>
-            <w:t>11</w:t>
+            <w:t>12</w:t>
           </w:r>
           <w:r>
             <w:rPr>
@@ -13204,6 +14890,95 @@
     </w:lvl>
   </w:abstractNum>
   <w:abstractNum w:abstractNumId="19">
+    <w:nsid w:val="64AA123E"/>
+    <w:multiLevelType w:val="hybridMultilevel"/>
+    <w:tmpl w:val="D78460B4"/>
+    <w:lvl w:ilvl="0" w:tplc="0409000F">
+      <w:start w:val="1"/>
+      <w:numFmt w:val="decimal"/>
+      <w:lvlText w:val="%1."/>
+      <w:lvlJc w:val="left"/>
+      <w:pPr>
+        <w:ind w:left="720" w:hanging="360"/>
+      </w:pPr>
+      <w:rPr>
+        <w:rFonts w:hint="default"/>
+      </w:rPr>
+    </w:lvl>
+    <w:lvl w:ilvl="1" w:tplc="04090019" w:tentative="1">
+      <w:start w:val="1"/>
+      <w:numFmt w:val="lowerLetter"/>
+      <w:lvlText w:val="%2."/>
+      <w:lvlJc w:val="left"/>
+      <w:pPr>
+        <w:ind w:left="1440" w:hanging="360"/>
+      </w:pPr>
+    </w:lvl>
+    <w:lvl w:ilvl="2" w:tplc="0409001B" w:tentative="1">
+      <w:start w:val="1"/>
+      <w:numFmt w:val="lowerRoman"/>
+      <w:lvlText w:val="%3."/>
+      <w:lvlJc w:val="right"/>
+      <w:pPr>
+        <w:ind w:left="2160" w:hanging="180"/>
+      </w:pPr>
+    </w:lvl>
+    <w:lvl w:ilvl="3" w:tplc="0409000F" w:tentative="1">
+      <w:start w:val="1"/>
+      <w:numFmt w:val="decimal"/>
+      <w:lvlText w:val="%4."/>
+      <w:lvlJc w:val="left"/>
+      <w:pPr>
+        <w:ind w:left="2880" w:hanging="360"/>
+      </w:pPr>
+    </w:lvl>
+    <w:lvl w:ilvl="4" w:tplc="04090019" w:tentative="1">
+      <w:start w:val="1"/>
+      <w:numFmt w:val="lowerLetter"/>
+      <w:lvlText w:val="%5."/>
+      <w:lvlJc w:val="left"/>
+      <w:pPr>
+        <w:ind w:left="3600" w:hanging="360"/>
+      </w:pPr>
+    </w:lvl>
+    <w:lvl w:ilvl="5" w:tplc="0409001B" w:tentative="1">
+      <w:start w:val="1"/>
+      <w:numFmt w:val="lowerRoman"/>
+      <w:lvlText w:val="%6."/>
+      <w:lvlJc w:val="right"/>
+      <w:pPr>
+        <w:ind w:left="4320" w:hanging="180"/>
+      </w:pPr>
+    </w:lvl>
+    <w:lvl w:ilvl="6" w:tplc="0409000F" w:tentative="1">
+      <w:start w:val="1"/>
+      <w:numFmt w:val="decimal"/>
+      <w:lvlText w:val="%7."/>
+      <w:lvlJc w:val="left"/>
+      <w:pPr>
+        <w:ind w:left="5040" w:hanging="360"/>
+      </w:pPr>
+    </w:lvl>
+    <w:lvl w:ilvl="7" w:tplc="04090019" w:tentative="1">
+      <w:start w:val="1"/>
+      <w:numFmt w:val="lowerLetter"/>
+      <w:lvlText w:val="%8."/>
+      <w:lvlJc w:val="left"/>
+      <w:pPr>
+        <w:ind w:left="5760" w:hanging="360"/>
+      </w:pPr>
+    </w:lvl>
+    <w:lvl w:ilvl="8" w:tplc="0409001B" w:tentative="1">
+      <w:start w:val="1"/>
+      <w:numFmt w:val="lowerRoman"/>
+      <w:lvlText w:val="%9."/>
+      <w:lvlJc w:val="right"/>
+      <w:pPr>
+        <w:ind w:left="6480" w:hanging="180"/>
+      </w:pPr>
+    </w:lvl>
+  </w:abstractNum>
+  <w:abstractNum w:abstractNumId="20">
     <w:nsid w:val="650A6F9F"/>
     <w:multiLevelType w:val="hybridMultilevel"/>
     <w:tmpl w:val="0E425D22"/>
@@ -13316,7 +15091,96 @@
       </w:pPr>
     </w:lvl>
   </w:abstractNum>
-  <w:abstractNum w:abstractNumId="20">
+  <w:abstractNum w:abstractNumId="21">
+    <w:nsid w:val="685A0B0E"/>
+    <w:multiLevelType w:val="hybridMultilevel"/>
+    <w:tmpl w:val="F38CF086"/>
+    <w:lvl w:ilvl="0" w:tplc="0409000F">
+      <w:start w:val="1"/>
+      <w:numFmt w:val="decimal"/>
+      <w:lvlText w:val="%1."/>
+      <w:lvlJc w:val="left"/>
+      <w:pPr>
+        <w:ind w:left="720" w:hanging="360"/>
+      </w:pPr>
+      <w:rPr>
+        <w:rFonts w:hint="default"/>
+      </w:rPr>
+    </w:lvl>
+    <w:lvl w:ilvl="1" w:tplc="04090019" w:tentative="1">
+      <w:start w:val="1"/>
+      <w:numFmt w:val="lowerLetter"/>
+      <w:lvlText w:val="%2."/>
+      <w:lvlJc w:val="left"/>
+      <w:pPr>
+        <w:ind w:left="1440" w:hanging="360"/>
+      </w:pPr>
+    </w:lvl>
+    <w:lvl w:ilvl="2" w:tplc="0409001B" w:tentative="1">
+      <w:start w:val="1"/>
+      <w:numFmt w:val="lowerRoman"/>
+      <w:lvlText w:val="%3."/>
+      <w:lvlJc w:val="right"/>
+      <w:pPr>
+        <w:ind w:left="2160" w:hanging="180"/>
+      </w:pPr>
+    </w:lvl>
+    <w:lvl w:ilvl="3" w:tplc="0409000F" w:tentative="1">
+      <w:start w:val="1"/>
+      <w:numFmt w:val="decimal"/>
+      <w:lvlText w:val="%4."/>
+      <w:lvlJc w:val="left"/>
+      <w:pPr>
+        <w:ind w:left="2880" w:hanging="360"/>
+      </w:pPr>
+    </w:lvl>
+    <w:lvl w:ilvl="4" w:tplc="04090019" w:tentative="1">
+      <w:start w:val="1"/>
+      <w:numFmt w:val="lowerLetter"/>
+      <w:lvlText w:val="%5."/>
+      <w:lvlJc w:val="left"/>
+      <w:pPr>
+        <w:ind w:left="3600" w:hanging="360"/>
+      </w:pPr>
+    </w:lvl>
+    <w:lvl w:ilvl="5" w:tplc="0409001B" w:tentative="1">
+      <w:start w:val="1"/>
+      <w:numFmt w:val="lowerRoman"/>
+      <w:lvlText w:val="%6."/>
+      <w:lvlJc w:val="right"/>
+      <w:pPr>
+        <w:ind w:left="4320" w:hanging="180"/>
+      </w:pPr>
+    </w:lvl>
+    <w:lvl w:ilvl="6" w:tplc="0409000F" w:tentative="1">
+      <w:start w:val="1"/>
+      <w:numFmt w:val="decimal"/>
+      <w:lvlText w:val="%7."/>
+      <w:lvlJc w:val="left"/>
+      <w:pPr>
+        <w:ind w:left="5040" w:hanging="360"/>
+      </w:pPr>
+    </w:lvl>
+    <w:lvl w:ilvl="7" w:tplc="04090019" w:tentative="1">
+      <w:start w:val="1"/>
+      <w:numFmt w:val="lowerLetter"/>
+      <w:lvlText w:val="%8."/>
+      <w:lvlJc w:val="left"/>
+      <w:pPr>
+        <w:ind w:left="5760" w:hanging="360"/>
+      </w:pPr>
+    </w:lvl>
+    <w:lvl w:ilvl="8" w:tplc="0409001B" w:tentative="1">
+      <w:start w:val="1"/>
+      <w:numFmt w:val="lowerRoman"/>
+      <w:lvlText w:val="%9."/>
+      <w:lvlJc w:val="right"/>
+      <w:pPr>
+        <w:ind w:left="6480" w:hanging="180"/>
+      </w:pPr>
+    </w:lvl>
+  </w:abstractNum>
+  <w:abstractNum w:abstractNumId="22">
     <w:nsid w:val="68C0520D"/>
     <w:multiLevelType w:val="singleLevel"/>
     <w:tmpl w:val="0409000F"/>
@@ -13336,7 +15200,7 @@
       </w:rPr>
     </w:lvl>
   </w:abstractNum>
-  <w:abstractNum w:abstractNumId="21">
+  <w:abstractNum w:abstractNumId="23">
     <w:nsid w:val="6D7D31D6"/>
     <w:multiLevelType w:val="singleLevel"/>
     <w:tmpl w:val="306E528C"/>
@@ -13392,7 +15256,7 @@
     <w:abstractNumId w:val="14"/>
   </w:num>
   <w:num w:numId="12">
-    <w:abstractNumId w:val="21"/>
+    <w:abstractNumId w:val="23"/>
   </w:num>
   <w:num w:numId="13">
     <w:abstractNumId w:val="13"/>
@@ -13455,19 +15319,25 @@
     <w:abstractNumId w:val="11"/>
   </w:num>
   <w:num w:numId="21">
-    <w:abstractNumId w:val="20"/>
+    <w:abstractNumId w:val="22"/>
   </w:num>
   <w:num w:numId="22">
     <w:abstractNumId w:val="15"/>
   </w:num>
   <w:num w:numId="23">
-    <w:abstractNumId w:val="19"/>
+    <w:abstractNumId w:val="20"/>
   </w:num>
   <w:num w:numId="24">
     <w:abstractNumId w:val="18"/>
   </w:num>
   <w:num w:numId="25">
     <w:abstractNumId w:val="17"/>
+  </w:num>
+  <w:num w:numId="26">
+    <w:abstractNumId w:val="21"/>
+  </w:num>
+  <w:num w:numId="27">
+    <w:abstractNumId w:val="19"/>
   </w:num>
 </w:numbering>
 </file>
@@ -14065,6 +15935,17 @@
       <w:lang w:val="en-GB" w:eastAsia="en-US"/>
     </w:rPr>
   </w:style>
+  <w:style w:type="paragraph" w:styleId="ListParagraph">
+    <w:name w:val="List Paragraph"/>
+    <w:basedOn w:val="Normal"/>
+    <w:uiPriority w:val="34"/>
+    <w:qFormat/>
+    <w:rsid w:val="00F52E63"/>
+    <w:pPr>
+      <w:ind w:left="720"/>
+      <w:contextualSpacing/>
+    </w:pPr>
+  </w:style>
 </w:styles>
 </file>
 
@@ -14661,6 +16542,17 @@
       <w:lang w:val="en-GB" w:eastAsia="en-US"/>
     </w:rPr>
   </w:style>
+  <w:style w:type="paragraph" w:styleId="ListParagraph">
+    <w:name w:val="List Paragraph"/>
+    <w:basedOn w:val="Normal"/>
+    <w:uiPriority w:val="34"/>
+    <w:qFormat/>
+    <w:rsid w:val="00F52E63"/>
+    <w:pPr>
+      <w:ind w:left="720"/>
+      <w:contextualSpacing/>
+    </w:pPr>
+  </w:style>
 </w:styles>
 </file>
 

</xml_diff>